<commit_message>
Small facture view changes
</commit_message>
<xml_diff>
--- a/attachments/facture.docx
+++ b/attachments/facture.docx
@@ -4,22 +4,34 @@
   <w:body>
     <w:p>
       <w:r>
-        <w:t>Primalac: ${receiver}</w:t>
+        <w:t>Receiver</w:t>
+      </w:r>
+      <w:r>
+        <w:t>: ${receiver}</w:t>
       </w:r>
     </w:p>
     <w:p>
       <w:r>
-        <w:t>Platioc: ${sender}</w:t>
+        <w:t>Payer</w:t>
+      </w:r>
+      <w:r>
+        <w:t>: ${sender}</w:t>
       </w:r>
     </w:p>
     <w:p>
       <w:r>
-        <w:t>Usluge: ${services}</w:t>
+        <w:t>Services</w:t>
+      </w:r>
+      <w:r>
+        <w:t>: ${services}</w:t>
       </w:r>
     </w:p>
     <w:p>
       <w:r>
-        <w:t>Cijena: ${cost}</w:t>
+        <w:t>Cost</w:t>
+      </w:r>
+      <w:r>
+        <w:t>: ${cost}</w:t>
       </w:r>
     </w:p>
     <w:sectPr>

</xml_diff>